<commit_message>
correção do caso de uso do RF_07 de acordo com relação de Pedro Junior
</commit_message>
<xml_diff>
--- a/gp-docs/Sprints/DroidMaster/Sprint_01#/Documento de Análise_RF_07.docx
+++ b/gp-docs/Sprints/DroidMaster/Sprint_01#/Documento de Análise_RF_07.docx
@@ -657,8 +657,9 @@
                 <w:sz w:val="20"/>
                 <w:szCs w:val="20"/>
               </w:rPr>
-              <w:t>Selecionar modelo de exercício aeróbico</w:t>
-            </w:r>
+              <w:t xml:space="preserve">Selecionar </w:t>
+            </w:r>
+            <w:proofErr w:type="gramStart"/>
             <w:r>
               <w:rPr>
                 <w:rFonts w:ascii="Calibri" w:eastAsia="Calibri" w:hAnsi="Calibri" w:cs="TimesNewRomanPS-ItalicMT"/>
@@ -666,8 +667,9 @@
                 <w:sz w:val="20"/>
                 <w:szCs w:val="20"/>
               </w:rPr>
-              <w:t xml:space="preserve"> (Corrida)</w:t>
-            </w:r>
+              <w:t>menu</w:t>
+            </w:r>
+            <w:proofErr w:type="gramEnd"/>
             <w:r>
               <w:rPr>
                 <w:rFonts w:ascii="Calibri" w:eastAsia="Calibri" w:hAnsi="Calibri" w:cs="TimesNewRomanPS-ItalicMT"/>
@@ -675,7 +677,16 @@
                 <w:sz w:val="20"/>
                 <w:szCs w:val="20"/>
               </w:rPr>
-              <w:t>.</w:t>
+              <w:t xml:space="preserve"> de </w:t>
+            </w:r>
+            <w:r>
+              <w:rPr>
+                <w:rFonts w:ascii="Calibri" w:eastAsia="Calibri" w:hAnsi="Calibri" w:cs="TimesNewRomanPS-ItalicMT"/>
+                <w:iCs/>
+                <w:sz w:val="20"/>
+                <w:szCs w:val="20"/>
+              </w:rPr>
+              <w:t>Programa.</w:t>
             </w:r>
           </w:p>
         </w:tc>
@@ -787,6 +798,23 @@
               <w:t>O aplicativo conter músculos cadastrados</w:t>
             </w:r>
           </w:p>
+          <w:p>
+            <w:pPr>
+              <w:rPr>
+                <w:rFonts w:ascii="Calibri" w:hAnsi="Calibri"/>
+                <w:sz w:val="20"/>
+                <w:szCs w:val="20"/>
+              </w:rPr>
+            </w:pPr>
+            <w:r>
+              <w:rPr>
+                <w:rFonts w:ascii="Calibri" w:hAnsi="Calibri"/>
+                <w:sz w:val="20"/>
+                <w:szCs w:val="20"/>
+              </w:rPr>
+              <w:t>Deve existir um programa com o exercício do tipo aeróbico cadastrado</w:t>
+            </w:r>
+          </w:p>
         </w:tc>
       </w:tr>
       <w:tr>
@@ -832,6 +860,17 @@
           <w:p>
             <w:pPr>
               <w:pStyle w:val="PargrafodaLista"/>
+              <w:jc w:val="both"/>
+              <w:rPr>
+                <w:rFonts w:ascii="Calibri" w:hAnsi="Calibri"/>
+                <w:sz w:val="20"/>
+                <w:szCs w:val="20"/>
+              </w:rPr>
+            </w:pPr>
+          </w:p>
+          <w:p>
+            <w:pPr>
+              <w:pStyle w:val="PargrafodaLista"/>
               <w:numPr>
                 <w:ilvl w:val="0"/>
                 <w:numId w:val="21"/>
@@ -857,7 +896,389 @@
                 <w:sz w:val="20"/>
                 <w:szCs w:val="20"/>
               </w:rPr>
-              <w:t>deve selecionar o modulo atividade aeróbica</w:t>
+              <w:t xml:space="preserve">deve selecionar </w:t>
+            </w:r>
+            <w:r>
+              <w:rPr>
+                <w:rFonts w:ascii="Calibri" w:hAnsi="Calibri"/>
+                <w:sz w:val="20"/>
+                <w:szCs w:val="20"/>
+              </w:rPr>
+              <w:t>o menu “Programa”.</w:t>
+            </w:r>
+          </w:p>
+          <w:p>
+            <w:pPr>
+              <w:pStyle w:val="PargrafodaLista"/>
+              <w:numPr>
+                <w:ilvl w:val="0"/>
+                <w:numId w:val="21"/>
+              </w:numPr>
+              <w:jc w:val="both"/>
+              <w:rPr>
+                <w:rFonts w:ascii="Calibri" w:hAnsi="Calibri"/>
+                <w:sz w:val="20"/>
+                <w:szCs w:val="20"/>
+              </w:rPr>
+            </w:pPr>
+            <w:r>
+              <w:rPr>
+                <w:rFonts w:ascii="Calibri" w:hAnsi="Calibri"/>
+                <w:sz w:val="20"/>
+                <w:szCs w:val="20"/>
+              </w:rPr>
+              <w:t>O sistema apresenta a lista de programas</w:t>
+            </w:r>
+          </w:p>
+          <w:p>
+            <w:pPr>
+              <w:pStyle w:val="PargrafodaLista"/>
+              <w:numPr>
+                <w:ilvl w:val="0"/>
+                <w:numId w:val="21"/>
+              </w:numPr>
+              <w:jc w:val="both"/>
+              <w:rPr>
+                <w:rFonts w:ascii="Calibri" w:hAnsi="Calibri"/>
+                <w:sz w:val="20"/>
+                <w:szCs w:val="20"/>
+              </w:rPr>
+            </w:pPr>
+            <w:r>
+              <w:rPr>
+                <w:rFonts w:ascii="Calibri" w:hAnsi="Calibri"/>
+                <w:sz w:val="20"/>
+                <w:szCs w:val="20"/>
+              </w:rPr>
+              <w:t>O usuário deve seleciona</w:t>
+            </w:r>
+            <w:r>
+              <w:rPr>
+                <w:rFonts w:ascii="Calibri" w:hAnsi="Calibri"/>
+                <w:sz w:val="20"/>
+                <w:szCs w:val="20"/>
+              </w:rPr>
+              <w:t>r</w:t>
+            </w:r>
+            <w:r>
+              <w:rPr>
+                <w:rFonts w:ascii="Calibri" w:hAnsi="Calibri"/>
+                <w:sz w:val="20"/>
+                <w:szCs w:val="20"/>
+              </w:rPr>
+              <w:t xml:space="preserve"> um</w:t>
+            </w:r>
+            <w:r>
+              <w:rPr>
+                <w:rFonts w:ascii="Calibri" w:hAnsi="Calibri"/>
+                <w:sz w:val="20"/>
+                <w:szCs w:val="20"/>
+              </w:rPr>
+              <w:t xml:space="preserve"> “</w:t>
+            </w:r>
+            <w:r>
+              <w:rPr>
+                <w:rFonts w:ascii="Calibri" w:hAnsi="Calibri"/>
+                <w:sz w:val="20"/>
+                <w:szCs w:val="20"/>
+              </w:rPr>
+              <w:t>Programa</w:t>
+            </w:r>
+            <w:r>
+              <w:rPr>
+                <w:rFonts w:ascii="Calibri" w:hAnsi="Calibri"/>
+                <w:sz w:val="20"/>
+                <w:szCs w:val="20"/>
+              </w:rPr>
+              <w:t>”</w:t>
+            </w:r>
+            <w:r>
+              <w:rPr>
+                <w:rFonts w:ascii="Calibri" w:hAnsi="Calibri"/>
+                <w:sz w:val="20"/>
+                <w:szCs w:val="20"/>
+              </w:rPr>
+              <w:t>.</w:t>
+            </w:r>
+          </w:p>
+          <w:p>
+            <w:pPr>
+              <w:pStyle w:val="PargrafodaLista"/>
+              <w:numPr>
+                <w:ilvl w:val="0"/>
+                <w:numId w:val="21"/>
+              </w:numPr>
+              <w:jc w:val="both"/>
+              <w:rPr>
+                <w:rFonts w:ascii="Calibri" w:hAnsi="Calibri"/>
+                <w:sz w:val="20"/>
+                <w:szCs w:val="20"/>
+              </w:rPr>
+            </w:pPr>
+            <w:r>
+              <w:rPr>
+                <w:rFonts w:ascii="Calibri" w:hAnsi="Calibri"/>
+                <w:sz w:val="20"/>
+                <w:szCs w:val="20"/>
+              </w:rPr>
+              <w:t>O sistema apresentará as etapas do programa.</w:t>
+            </w:r>
+          </w:p>
+          <w:p>
+            <w:pPr>
+              <w:pStyle w:val="PargrafodaLista"/>
+              <w:numPr>
+                <w:ilvl w:val="0"/>
+                <w:numId w:val="21"/>
+              </w:numPr>
+              <w:jc w:val="both"/>
+              <w:rPr>
+                <w:rFonts w:ascii="Calibri" w:hAnsi="Calibri"/>
+                <w:sz w:val="20"/>
+                <w:szCs w:val="20"/>
+              </w:rPr>
+            </w:pPr>
+            <w:r>
+              <w:rPr>
+                <w:rFonts w:ascii="Calibri" w:hAnsi="Calibri"/>
+                <w:sz w:val="20"/>
+                <w:szCs w:val="20"/>
+              </w:rPr>
+              <w:t>O usuário deve selecionar um</w:t>
+            </w:r>
+            <w:r>
+              <w:rPr>
+                <w:rFonts w:ascii="Calibri" w:hAnsi="Calibri"/>
+                <w:sz w:val="20"/>
+                <w:szCs w:val="20"/>
+              </w:rPr>
+              <w:t>a</w:t>
+            </w:r>
+            <w:r>
+              <w:rPr>
+                <w:rFonts w:ascii="Calibri" w:hAnsi="Calibri"/>
+                <w:sz w:val="20"/>
+                <w:szCs w:val="20"/>
+              </w:rPr>
+              <w:t xml:space="preserve"> “</w:t>
+            </w:r>
+            <w:r>
+              <w:rPr>
+                <w:rFonts w:ascii="Calibri" w:hAnsi="Calibri"/>
+                <w:sz w:val="20"/>
+                <w:szCs w:val="20"/>
+              </w:rPr>
+              <w:t>Etapa</w:t>
+            </w:r>
+            <w:r>
+              <w:rPr>
+                <w:rFonts w:ascii="Calibri" w:hAnsi="Calibri"/>
+                <w:sz w:val="20"/>
+                <w:szCs w:val="20"/>
+              </w:rPr>
+              <w:t>”</w:t>
+            </w:r>
+            <w:r>
+              <w:rPr>
+                <w:rFonts w:ascii="Calibri" w:hAnsi="Calibri"/>
+                <w:sz w:val="20"/>
+                <w:szCs w:val="20"/>
+              </w:rPr>
+              <w:t>.</w:t>
+            </w:r>
+          </w:p>
+          <w:p>
+            <w:pPr>
+              <w:pStyle w:val="PargrafodaLista"/>
+              <w:numPr>
+                <w:ilvl w:val="0"/>
+                <w:numId w:val="21"/>
+              </w:numPr>
+              <w:jc w:val="both"/>
+              <w:rPr>
+                <w:rFonts w:ascii="Calibri" w:hAnsi="Calibri"/>
+                <w:sz w:val="20"/>
+                <w:szCs w:val="20"/>
+              </w:rPr>
+            </w:pPr>
+            <w:r>
+              <w:rPr>
+                <w:rFonts w:ascii="Calibri" w:hAnsi="Calibri"/>
+                <w:sz w:val="20"/>
+                <w:szCs w:val="20"/>
+              </w:rPr>
+              <w:t xml:space="preserve">O sistema apresentará </w:t>
+            </w:r>
+            <w:r>
+              <w:rPr>
+                <w:rFonts w:ascii="Calibri" w:hAnsi="Calibri"/>
+                <w:sz w:val="20"/>
+                <w:szCs w:val="20"/>
+              </w:rPr>
+              <w:t>a lista de exercícios</w:t>
+            </w:r>
+            <w:r>
+              <w:rPr>
+                <w:rFonts w:ascii="Calibri" w:hAnsi="Calibri"/>
+                <w:sz w:val="20"/>
+                <w:szCs w:val="20"/>
+              </w:rPr>
+              <w:t xml:space="preserve">  </w:t>
+            </w:r>
+          </w:p>
+          <w:p>
+            <w:pPr>
+              <w:pStyle w:val="PargrafodaLista"/>
+              <w:numPr>
+                <w:ilvl w:val="0"/>
+                <w:numId w:val="21"/>
+              </w:numPr>
+              <w:jc w:val="both"/>
+              <w:rPr>
+                <w:rFonts w:ascii="Calibri" w:hAnsi="Calibri"/>
+                <w:sz w:val="20"/>
+                <w:szCs w:val="20"/>
+              </w:rPr>
+            </w:pPr>
+            <w:r>
+              <w:rPr>
+                <w:rFonts w:ascii="Calibri" w:hAnsi="Calibri"/>
+                <w:sz w:val="20"/>
+                <w:szCs w:val="20"/>
+              </w:rPr>
+              <w:t xml:space="preserve">O usuário deve </w:t>
+            </w:r>
+            <w:r>
+              <w:rPr>
+                <w:rFonts w:ascii="Calibri" w:hAnsi="Calibri"/>
+                <w:sz w:val="20"/>
+                <w:szCs w:val="20"/>
+              </w:rPr>
+              <w:t xml:space="preserve">escolher um exercício aeróbico e clicar </w:t>
+            </w:r>
+            <w:r>
+              <w:rPr>
+                <w:rFonts w:ascii="Calibri" w:hAnsi="Calibri"/>
+                <w:sz w:val="20"/>
+                <w:szCs w:val="20"/>
+              </w:rPr>
+              <w:t xml:space="preserve">no </w:t>
+            </w:r>
+            <w:r>
+              <w:rPr>
+                <w:rFonts w:ascii="Calibri" w:hAnsi="Calibri"/>
+                <w:sz w:val="20"/>
+                <w:szCs w:val="20"/>
+              </w:rPr>
+              <w:t>item “Inicie o GPS”.</w:t>
+            </w:r>
+          </w:p>
+          <w:p>
+            <w:pPr>
+              <w:pStyle w:val="PargrafodaLista"/>
+              <w:numPr>
+                <w:ilvl w:val="0"/>
+                <w:numId w:val="21"/>
+              </w:numPr>
+              <w:jc w:val="both"/>
+              <w:rPr>
+                <w:rFonts w:ascii="Calibri" w:hAnsi="Calibri"/>
+                <w:sz w:val="20"/>
+                <w:szCs w:val="20"/>
+              </w:rPr>
+            </w:pPr>
+            <w:r>
+              <w:rPr>
+                <w:rFonts w:ascii="Calibri" w:hAnsi="Calibri"/>
+                <w:sz w:val="20"/>
+                <w:szCs w:val="20"/>
+              </w:rPr>
+              <w:t>O sistema apresentará a tela principal de exercício aeróbico.</w:t>
+            </w:r>
+          </w:p>
+          <w:p>
+            <w:pPr>
+              <w:pStyle w:val="PargrafodaLista"/>
+              <w:numPr>
+                <w:ilvl w:val="0"/>
+                <w:numId w:val="21"/>
+              </w:numPr>
+              <w:jc w:val="both"/>
+              <w:rPr>
+                <w:rFonts w:ascii="Calibri" w:hAnsi="Calibri"/>
+                <w:sz w:val="20"/>
+                <w:szCs w:val="20"/>
+              </w:rPr>
+            </w:pPr>
+            <w:r>
+              <w:rPr>
+                <w:rFonts w:ascii="Calibri" w:hAnsi="Calibri"/>
+                <w:sz w:val="20"/>
+                <w:szCs w:val="20"/>
+              </w:rPr>
+              <w:t>O usuário deve clicar no botão “Iniciar”</w:t>
+            </w:r>
+            <w:r>
+              <w:rPr>
+                <w:rFonts w:ascii="Calibri" w:hAnsi="Calibri"/>
+                <w:sz w:val="20"/>
+                <w:szCs w:val="20"/>
+              </w:rPr>
+              <w:t>.</w:t>
+            </w:r>
+          </w:p>
+          <w:p>
+            <w:pPr>
+              <w:pStyle w:val="PargrafodaLista"/>
+              <w:numPr>
+                <w:ilvl w:val="0"/>
+                <w:numId w:val="21"/>
+              </w:numPr>
+              <w:jc w:val="both"/>
+              <w:rPr>
+                <w:rFonts w:ascii="Calibri" w:hAnsi="Calibri"/>
+                <w:sz w:val="20"/>
+                <w:szCs w:val="20"/>
+              </w:rPr>
+            </w:pPr>
+            <w:r>
+              <w:rPr>
+                <w:rFonts w:ascii="Calibri" w:hAnsi="Calibri"/>
+                <w:sz w:val="20"/>
+                <w:szCs w:val="20"/>
+              </w:rPr>
+              <w:t>O sistema passa a gravar as coordenadas do exercício.</w:t>
+            </w:r>
+          </w:p>
+          <w:p>
+            <w:pPr>
+              <w:pStyle w:val="PargrafodaLista"/>
+              <w:numPr>
+                <w:ilvl w:val="0"/>
+                <w:numId w:val="21"/>
+              </w:numPr>
+              <w:jc w:val="both"/>
+              <w:rPr>
+                <w:rFonts w:ascii="Calibri" w:hAnsi="Calibri"/>
+                <w:sz w:val="20"/>
+                <w:szCs w:val="20"/>
+              </w:rPr>
+            </w:pPr>
+            <w:r>
+              <w:rPr>
+                <w:rFonts w:ascii="Calibri" w:hAnsi="Calibri"/>
+                <w:sz w:val="20"/>
+                <w:szCs w:val="20"/>
+              </w:rPr>
+              <w:t>O usuário deve clicar no botão “Parar”</w:t>
+            </w:r>
+            <w:r>
+              <w:rPr>
+                <w:rFonts w:ascii="Calibri" w:hAnsi="Calibri"/>
+                <w:sz w:val="20"/>
+                <w:szCs w:val="20"/>
+              </w:rPr>
+              <w:t>.</w:t>
             </w:r>
             <w:r>
               <w:rPr>
@@ -867,15 +1288,16 @@
               </w:rPr>
               <w:t xml:space="preserve"> </w:t>
             </w:r>
-            <w:r>
-              <w:rPr>
-                <w:rFonts w:ascii="Calibri" w:eastAsia="Calibri" w:hAnsi="Calibri" w:cs="TimesNewRomanPS-ItalicMT"/>
-                <w:iCs/>
-                <w:sz w:val="20"/>
-                <w:szCs w:val="20"/>
-              </w:rPr>
-              <w:t>(Corrida).</w:t>
-            </w:r>
+          </w:p>
+          <w:p>
+            <w:pPr>
+              <w:jc w:val="both"/>
+              <w:rPr>
+                <w:rFonts w:ascii="Calibri" w:hAnsi="Calibri"/>
+                <w:sz w:val="20"/>
+                <w:szCs w:val="20"/>
+              </w:rPr>
+            </w:pPr>
           </w:p>
         </w:tc>
       </w:tr>
@@ -998,7 +1420,7 @@
                 <w:sz w:val="20"/>
                 <w:szCs w:val="20"/>
               </w:rPr>
-              <w:t>Celular não possui GPS</w:t>
+              <w:t>Pausar o exercício</w:t>
             </w:r>
           </w:p>
         </w:tc>
@@ -1031,15 +1453,178 @@
                 <w:sz w:val="20"/>
                 <w:szCs w:val="20"/>
               </w:rPr>
-              <w:t xml:space="preserve">O sistema exibe uma mensagem na tela informando </w:t>
-            </w:r>
-            <w:r>
-              <w:rPr>
-                <w:rFonts w:ascii="Calibri" w:hAnsi="Calibri"/>
-                <w:sz w:val="20"/>
-                <w:szCs w:val="20"/>
-              </w:rPr>
-              <w:t>que o aparelho não possui GPS integrado.</w:t>
+              <w:t>O usuário deve clicar no botão “Pausar”</w:t>
+            </w:r>
+          </w:p>
+          <w:p>
+            <w:pPr>
+              <w:numPr>
+                <w:ilvl w:val="0"/>
+                <w:numId w:val="23"/>
+              </w:numPr>
+              <w:rPr>
+                <w:rFonts w:ascii="Calibri" w:hAnsi="Calibri"/>
+                <w:sz w:val="20"/>
+                <w:szCs w:val="20"/>
+              </w:rPr>
+            </w:pPr>
+            <w:r>
+              <w:rPr>
+                <w:rFonts w:ascii="Calibri" w:hAnsi="Calibri"/>
+                <w:sz w:val="20"/>
+                <w:szCs w:val="20"/>
+              </w:rPr>
+              <w:t>O sistema para</w:t>
+            </w:r>
+            <w:r>
+              <w:rPr>
+                <w:rFonts w:ascii="Calibri" w:hAnsi="Calibri"/>
+                <w:sz w:val="20"/>
+                <w:szCs w:val="20"/>
+              </w:rPr>
+              <w:t xml:space="preserve"> de gravar as coordenadas do exercício.</w:t>
+            </w:r>
+          </w:p>
+        </w:tc>
+      </w:tr>
+      <w:tr>
+        <w:trPr>
+          <w:trHeight w:val="397"/>
+        </w:trPr>
+        <w:tc>
+          <w:tcPr>
+            <w:tcW w:w="1701" w:type="dxa"/>
+            <w:shd w:val="clear" w:color="auto" w:fill="FFFFFF"/>
+          </w:tcPr>
+          <w:p>
+            <w:pPr>
+              <w:rPr>
+                <w:rFonts w:ascii="Calibri" w:hAnsi="Calibri"/>
+                <w:sz w:val="20"/>
+                <w:szCs w:val="20"/>
+              </w:rPr>
+            </w:pPr>
+            <w:r>
+              <w:rPr>
+                <w:rFonts w:ascii="Calibri" w:hAnsi="Calibri"/>
+                <w:sz w:val="20"/>
+                <w:szCs w:val="20"/>
+              </w:rPr>
+              <w:t xml:space="preserve">FS </w:t>
+            </w:r>
+            <w:proofErr w:type="gramStart"/>
+            <w:r>
+              <w:rPr>
+                <w:rFonts w:ascii="Calibri" w:hAnsi="Calibri"/>
+                <w:sz w:val="20"/>
+                <w:szCs w:val="20"/>
+              </w:rPr>
+              <w:t>2</w:t>
+            </w:r>
+            <w:proofErr w:type="gramEnd"/>
+          </w:p>
+        </w:tc>
+        <w:tc>
+          <w:tcPr>
+            <w:tcW w:w="7938" w:type="dxa"/>
+            <w:gridSpan w:val="4"/>
+            <w:shd w:val="clear" w:color="auto" w:fill="FFFFFF"/>
+          </w:tcPr>
+          <w:p>
+            <w:pPr>
+              <w:rPr>
+                <w:rFonts w:ascii="Calibri" w:hAnsi="Calibri"/>
+                <w:sz w:val="20"/>
+                <w:szCs w:val="20"/>
+              </w:rPr>
+            </w:pPr>
+            <w:r>
+              <w:rPr>
+                <w:rFonts w:ascii="Calibri" w:hAnsi="Calibri"/>
+                <w:sz w:val="20"/>
+                <w:szCs w:val="20"/>
+              </w:rPr>
+              <w:t>Retornar o exercício</w:t>
+            </w:r>
+          </w:p>
+        </w:tc>
+      </w:tr>
+      <w:tr>
+        <w:trPr>
+          <w:trHeight w:val="397"/>
+        </w:trPr>
+        <w:tc>
+          <w:tcPr>
+            <w:tcW w:w="9639" w:type="dxa"/>
+            <w:gridSpan w:val="5"/>
+            <w:shd w:val="clear" w:color="auto" w:fill="FFFFFF"/>
+          </w:tcPr>
+          <w:p>
+            <w:pPr>
+              <w:pStyle w:val="PargrafodaLista"/>
+              <w:numPr>
+                <w:ilvl w:val="0"/>
+                <w:numId w:val="31"/>
+              </w:numPr>
+              <w:rPr>
+                <w:rFonts w:ascii="Calibri" w:hAnsi="Calibri"/>
+                <w:sz w:val="20"/>
+                <w:szCs w:val="20"/>
+              </w:rPr>
+            </w:pPr>
+            <w:r>
+              <w:rPr>
+                <w:rFonts w:ascii="Calibri" w:hAnsi="Calibri"/>
+                <w:sz w:val="20"/>
+                <w:szCs w:val="20"/>
+              </w:rPr>
+              <w:t>O usuário deve clicar em “Iniciar”</w:t>
+            </w:r>
+          </w:p>
+          <w:p>
+            <w:pPr>
+              <w:pStyle w:val="PargrafodaLista"/>
+              <w:numPr>
+                <w:ilvl w:val="0"/>
+                <w:numId w:val="31"/>
+              </w:numPr>
+              <w:rPr>
+                <w:rFonts w:ascii="Calibri" w:hAnsi="Calibri"/>
+                <w:sz w:val="20"/>
+                <w:szCs w:val="20"/>
+              </w:rPr>
+            </w:pPr>
+            <w:r>
+              <w:rPr>
+                <w:rFonts w:ascii="Calibri" w:hAnsi="Calibri"/>
+                <w:sz w:val="20"/>
+                <w:szCs w:val="20"/>
+              </w:rPr>
+              <w:t>O sistema volta a gravar as coordenadas</w:t>
+            </w:r>
+            <w:r>
+              <w:rPr>
+                <w:rFonts w:ascii="Calibri" w:hAnsi="Calibri"/>
+                <w:sz w:val="20"/>
+                <w:szCs w:val="20"/>
+              </w:rPr>
+              <w:t xml:space="preserve"> </w:t>
+            </w:r>
+            <w:r>
+              <w:rPr>
+                <w:rFonts w:ascii="Calibri" w:hAnsi="Calibri"/>
+                <w:sz w:val="20"/>
+                <w:szCs w:val="20"/>
+              </w:rPr>
+              <w:t>do exercíci</w:t>
+            </w:r>
+            <w:r>
+              <w:rPr>
+                <w:rFonts w:ascii="Calibri" w:hAnsi="Calibri"/>
+                <w:sz w:val="20"/>
+                <w:szCs w:val="20"/>
+              </w:rPr>
+              <w:t>o.</w:t>
             </w:r>
           </w:p>
         </w:tc>
@@ -1078,19 +1663,8 @@
                 <w:sz w:val="20"/>
                 <w:szCs w:val="20"/>
               </w:rPr>
-              <w:t xml:space="preserve"> e </w:t>
-            </w:r>
-            <w:proofErr w:type="gramStart"/>
-            <w:r>
-              <w:rPr>
-                <w:rFonts w:ascii="Calibri" w:hAnsi="Calibri"/>
-                <w:i/>
-                <w:sz w:val="20"/>
-                <w:szCs w:val="20"/>
-              </w:rPr>
-              <w:t>pós condições</w:t>
-            </w:r>
-            <w:proofErr w:type="gramEnd"/>
+              <w:t xml:space="preserve"> e pós condições</w:t>
+            </w:r>
           </w:p>
         </w:tc>
       </w:tr>
@@ -1122,15 +1696,55 @@
                 <w:sz w:val="20"/>
                 <w:szCs w:val="20"/>
               </w:rPr>
-              <w:t>Mensagem de “</w:t>
-            </w:r>
-            <w:r>
-              <w:rPr>
-                <w:rFonts w:ascii="Calibri" w:hAnsi="Calibri"/>
-                <w:sz w:val="20"/>
-                <w:szCs w:val="20"/>
-              </w:rPr>
-              <w:t>GPS integrado com sucesso</w:t>
+              <w:t>Mensagem de</w:t>
+            </w:r>
+            <w:r>
+              <w:rPr>
+                <w:rFonts w:ascii="Calibri" w:hAnsi="Calibri"/>
+                <w:sz w:val="20"/>
+                <w:szCs w:val="20"/>
+              </w:rPr>
+              <w:t xml:space="preserve"> saída</w:t>
+            </w:r>
+            <w:r>
+              <w:rPr>
+                <w:rFonts w:ascii="Calibri" w:hAnsi="Calibri"/>
+                <w:sz w:val="20"/>
+                <w:szCs w:val="20"/>
+              </w:rPr>
+              <w:t>:</w:t>
+            </w:r>
+            <w:r>
+              <w:rPr>
+                <w:rFonts w:ascii="Calibri" w:hAnsi="Calibri"/>
+                <w:sz w:val="20"/>
+                <w:szCs w:val="20"/>
+              </w:rPr>
+              <w:t xml:space="preserve"> “</w:t>
+            </w:r>
+            <w:r>
+              <w:rPr>
+                <w:rFonts w:ascii="Calibri" w:hAnsi="Calibri"/>
+                <w:sz w:val="20"/>
+                <w:szCs w:val="20"/>
+              </w:rPr>
+              <w:t>Distância percorrida</w:t>
+            </w:r>
+            <w:r>
+              <w:rPr>
+                <w:rFonts w:ascii="Calibri" w:hAnsi="Calibri"/>
+                <w:sz w:val="20"/>
+                <w:szCs w:val="20"/>
+              </w:rPr>
+              <w:t xml:space="preserve">: XXXXX Tempo: XXXXX </w:t>
+            </w:r>
+            <w:r>
+              <w:rPr>
+                <w:rFonts w:ascii="Calibri" w:hAnsi="Calibri"/>
+                <w:sz w:val="20"/>
+                <w:szCs w:val="20"/>
+              </w:rPr>
+              <w:t>Velocidade Média: XXXXX</w:t>
             </w:r>
             <w:r>
               <w:rPr>
@@ -1147,6 +1761,59 @@
                 <w:szCs w:val="20"/>
               </w:rPr>
               <w:t>;</w:t>
+            </w:r>
+          </w:p>
+          <w:p>
+            <w:pPr>
+              <w:numPr>
+                <w:ilvl w:val="0"/>
+                <w:numId w:val="25"/>
+              </w:numPr>
+              <w:rPr>
+                <w:rFonts w:ascii="Calibri" w:hAnsi="Calibri"/>
+                <w:sz w:val="20"/>
+                <w:szCs w:val="20"/>
+              </w:rPr>
+            </w:pPr>
+            <w:r>
+              <w:rPr>
+                <w:rFonts w:ascii="Calibri" w:hAnsi="Calibri"/>
+                <w:sz w:val="20"/>
+                <w:szCs w:val="20"/>
+              </w:rPr>
+              <w:t xml:space="preserve">Pós </w:t>
+            </w:r>
+            <w:r>
+              <w:rPr>
+                <w:rFonts w:ascii="Calibri" w:hAnsi="Calibri"/>
+                <w:sz w:val="20"/>
+                <w:szCs w:val="20"/>
+              </w:rPr>
+              <w:t>C</w:t>
+            </w:r>
+            <w:r>
+              <w:rPr>
+                <w:rFonts w:ascii="Calibri" w:hAnsi="Calibri"/>
+                <w:sz w:val="20"/>
+                <w:szCs w:val="20"/>
+              </w:rPr>
+              <w:t>ondição</w:t>
+            </w:r>
+            <w:r>
+              <w:rPr>
+                <w:rFonts w:ascii="Calibri" w:hAnsi="Calibri"/>
+                <w:sz w:val="20"/>
+                <w:szCs w:val="20"/>
+              </w:rPr>
+              <w:t>: O</w:t>
+            </w:r>
+            <w:r>
+              <w:rPr>
+                <w:rFonts w:ascii="Calibri" w:hAnsi="Calibri"/>
+                <w:sz w:val="20"/>
+                <w:szCs w:val="20"/>
+              </w:rPr>
+              <w:t xml:space="preserve"> sistema irá salvar as coordenadas, tempo e velocidade média.</w:t>
             </w:r>
           </w:p>
         </w:tc>
@@ -1192,187 +1859,12 @@
         </w:rPr>
       </w:pPr>
     </w:p>
-    <w:p>
-      <w:pPr>
-        <w:rPr>
-          <w:rFonts w:ascii="Calibri" w:hAnsi="Calibri"/>
-          <w:b/>
-        </w:rPr>
-      </w:pPr>
-    </w:p>
-    <w:p>
-      <w:pPr>
-        <w:rPr>
-          <w:rFonts w:ascii="Calibri" w:hAnsi="Calibri"/>
-          <w:b/>
-        </w:rPr>
-      </w:pPr>
-    </w:p>
-    <w:p>
-      <w:pPr>
-        <w:rPr>
-          <w:rFonts w:ascii="Calibri" w:hAnsi="Calibri"/>
-          <w:b/>
-        </w:rPr>
-      </w:pPr>
-    </w:p>
-    <w:p>
-      <w:pPr>
-        <w:rPr>
-          <w:rFonts w:ascii="Calibri" w:hAnsi="Calibri"/>
-          <w:b/>
-        </w:rPr>
-      </w:pPr>
-    </w:p>
-    <w:p>
-      <w:pPr>
-        <w:rPr>
-          <w:rFonts w:ascii="Calibri" w:hAnsi="Calibri"/>
-          <w:b/>
-        </w:rPr>
-      </w:pPr>
-    </w:p>
-    <w:p>
-      <w:pPr>
-        <w:rPr>
-          <w:rFonts w:ascii="Calibri" w:hAnsi="Calibri"/>
-          <w:b/>
-        </w:rPr>
-      </w:pPr>
-    </w:p>
-    <w:p>
-      <w:pPr>
-        <w:rPr>
-          <w:rFonts w:ascii="Calibri" w:hAnsi="Calibri"/>
-          <w:b/>
-        </w:rPr>
-      </w:pPr>
-    </w:p>
-    <w:p>
-      <w:pPr>
-        <w:rPr>
-          <w:rFonts w:ascii="Calibri" w:hAnsi="Calibri"/>
-          <w:b/>
-        </w:rPr>
-      </w:pPr>
-    </w:p>
-    <w:p>
-      <w:pPr>
-        <w:rPr>
-          <w:rFonts w:ascii="Calibri" w:hAnsi="Calibri"/>
-          <w:b/>
-        </w:rPr>
-      </w:pPr>
-    </w:p>
-    <w:p>
-      <w:pPr>
-        <w:rPr>
-          <w:rFonts w:ascii="Calibri" w:hAnsi="Calibri"/>
-          <w:b/>
-        </w:rPr>
-      </w:pPr>
-    </w:p>
-    <w:p>
-      <w:pPr>
-        <w:rPr>
-          <w:rFonts w:ascii="Calibri" w:hAnsi="Calibri"/>
-          <w:b/>
-        </w:rPr>
-      </w:pPr>
-    </w:p>
-    <w:p>
-      <w:pPr>
-        <w:rPr>
-          <w:rFonts w:ascii="Calibri" w:hAnsi="Calibri"/>
-          <w:b/>
-        </w:rPr>
-      </w:pPr>
-    </w:p>
-    <w:p>
-      <w:pPr>
-        <w:rPr>
-          <w:rFonts w:ascii="Calibri" w:hAnsi="Calibri"/>
-          <w:b/>
-        </w:rPr>
-      </w:pPr>
-    </w:p>
-    <w:p>
-      <w:pPr>
-        <w:rPr>
-          <w:rFonts w:ascii="Calibri" w:hAnsi="Calibri"/>
-          <w:b/>
-        </w:rPr>
-      </w:pPr>
-    </w:p>
-    <w:p>
-      <w:pPr>
-        <w:rPr>
-          <w:rFonts w:ascii="Calibri" w:hAnsi="Calibri"/>
-          <w:b/>
-        </w:rPr>
-      </w:pPr>
-    </w:p>
-    <w:p>
-      <w:pPr>
-        <w:rPr>
-          <w:rFonts w:ascii="Calibri" w:hAnsi="Calibri"/>
-          <w:b/>
-        </w:rPr>
-      </w:pPr>
-    </w:p>
-    <w:p>
-      <w:pPr>
-        <w:rPr>
-          <w:rFonts w:ascii="Calibri" w:hAnsi="Calibri"/>
-          <w:b/>
-        </w:rPr>
-      </w:pPr>
-    </w:p>
-    <w:p>
-      <w:pPr>
-        <w:rPr>
-          <w:rFonts w:ascii="Calibri" w:hAnsi="Calibri"/>
-          <w:b/>
-        </w:rPr>
-      </w:pPr>
-    </w:p>
-    <w:p>
-      <w:pPr>
-        <w:rPr>
-          <w:rFonts w:ascii="Calibri" w:hAnsi="Calibri"/>
-          <w:b/>
-        </w:rPr>
-      </w:pPr>
-    </w:p>
-    <w:p>
-      <w:pPr>
-        <w:rPr>
-          <w:rFonts w:ascii="Calibri" w:hAnsi="Calibri"/>
-          <w:b/>
-        </w:rPr>
-      </w:pPr>
-    </w:p>
-    <w:p>
-      <w:pPr>
-        <w:rPr>
-          <w:rFonts w:ascii="Calibri" w:hAnsi="Calibri"/>
-          <w:b/>
-        </w:rPr>
-      </w:pPr>
-    </w:p>
-    <w:p>
-      <w:pPr>
-        <w:rPr>
-          <w:rFonts w:ascii="Calibri" w:hAnsi="Calibri"/>
-          <w:b/>
-        </w:rPr>
-      </w:pPr>
-    </w:p>
     <w:sectPr>
       <w:headerReference w:type="default" r:id="rId8"/>
+      <w:footerReference w:type="default" r:id="rId9"/>
       <w:pgSz w:w="11906" w:h="16838"/>
       <w:pgMar w:top="851" w:right="1133" w:bottom="1417" w:left="993" w:header="708" w:footer="708" w:gutter="0"/>
-      <w:pgNumType w:start="0"/>
+      <w:pgNumType w:start="1"/>
       <w:cols w:space="708"/>
       <w:docGrid w:linePitch="360"/>
     </w:sectPr>
@@ -1399,6 +1891,41 @@
 </w:endnotes>
 </file>
 
+<file path=word/footer1.xml><?xml version="1.0" encoding="utf-8"?>
+<w:ftr xmlns:ve="http://schemas.openxmlformats.org/markup-compatibility/2006" xmlns:o="urn:schemas-microsoft-com:office:office" xmlns:r="http://schemas.openxmlformats.org/officeDocument/2006/relationships" xmlns:m="http://schemas.openxmlformats.org/officeDocument/2006/math" xmlns:v="urn:schemas-microsoft-com:vml" xmlns:wp="http://schemas.openxmlformats.org/drawingml/2006/wordprocessingDrawing" xmlns:w10="urn:schemas-microsoft-com:office:word" xmlns:w="http://schemas.openxmlformats.org/wordprocessingml/2006/main" xmlns:wne="http://schemas.microsoft.com/office/word/2006/wordml">
+  <w:sdt>
+    <w:sdtPr>
+      <w:id w:val="557580"/>
+      <w:docPartObj>
+        <w:docPartGallery w:val="Page Numbers (Bottom of Page)"/>
+        <w:docPartUnique/>
+      </w:docPartObj>
+    </w:sdtPr>
+    <w:sdtContent>
+      <w:p>
+        <w:pPr>
+          <w:pStyle w:val="Rodap"/>
+          <w:jc w:val="right"/>
+        </w:pPr>
+        <w:fldSimple w:instr=" PAGE   \* MERGEFORMAT ">
+          <w:r>
+            <w:rPr>
+              <w:noProof/>
+            </w:rPr>
+            <w:t>1</w:t>
+          </w:r>
+        </w:fldSimple>
+      </w:p>
+    </w:sdtContent>
+  </w:sdt>
+  <w:p>
+    <w:pPr>
+      <w:pStyle w:val="Rodap"/>
+    </w:pPr>
+  </w:p>
+</w:ftr>
+</file>
+
 <file path=word/footnotes.xml><?xml version="1.0" encoding="utf-8"?>
 <w:footnotes xmlns:ve="http://schemas.openxmlformats.org/markup-compatibility/2006" xmlns:o="urn:schemas-microsoft-com:office:office" xmlns:r="http://schemas.openxmlformats.org/officeDocument/2006/relationships" xmlns:m="http://schemas.openxmlformats.org/officeDocument/2006/math" xmlns:v="urn:schemas-microsoft-com:vml" xmlns:wp="http://schemas.openxmlformats.org/drawingml/2006/wordprocessingDrawing" xmlns:w10="urn:schemas-microsoft-com:office:word" xmlns:w="http://schemas.openxmlformats.org/wordprocessingml/2006/main" xmlns:wne="http://schemas.microsoft.com/office/word/2006/wordml">
   <w:footnote w:type="separator" w:id="-1">
@@ -1423,6 +1950,12 @@
   <w:p>
     <w:pPr>
       <w:pStyle w:val="Cabealho"/>
+      <w:jc w:val="right"/>
+    </w:pPr>
+  </w:p>
+  <w:p>
+    <w:pPr>
+      <w:pStyle w:val="Cabealho"/>
     </w:pPr>
   </w:p>
 </w:hdr>
@@ -2859,6 +3392,92 @@
     </w:lvl>
   </w:abstractNum>
   <w:abstractNum w:abstractNumId="15">
+    <w:nsid w:val="433C130D"/>
+    <w:multiLevelType w:val="hybridMultilevel"/>
+    <w:tmpl w:val="85766D00"/>
+    <w:lvl w:ilvl="0" w:tplc="0416000F">
+      <w:start w:val="1"/>
+      <w:numFmt w:val="decimal"/>
+      <w:lvlText w:val="%1."/>
+      <w:lvlJc w:val="left"/>
+      <w:pPr>
+        <w:ind w:left="720" w:hanging="360"/>
+      </w:pPr>
+    </w:lvl>
+    <w:lvl w:ilvl="1" w:tplc="04160019" w:tentative="1">
+      <w:start w:val="1"/>
+      <w:numFmt w:val="lowerLetter"/>
+      <w:lvlText w:val="%2."/>
+      <w:lvlJc w:val="left"/>
+      <w:pPr>
+        <w:ind w:left="1440" w:hanging="360"/>
+      </w:pPr>
+    </w:lvl>
+    <w:lvl w:ilvl="2" w:tplc="0416001B" w:tentative="1">
+      <w:start w:val="1"/>
+      <w:numFmt w:val="lowerRoman"/>
+      <w:lvlText w:val="%3."/>
+      <w:lvlJc w:val="right"/>
+      <w:pPr>
+        <w:ind w:left="2160" w:hanging="180"/>
+      </w:pPr>
+    </w:lvl>
+    <w:lvl w:ilvl="3" w:tplc="0416000F" w:tentative="1">
+      <w:start w:val="1"/>
+      <w:numFmt w:val="decimal"/>
+      <w:lvlText w:val="%4."/>
+      <w:lvlJc w:val="left"/>
+      <w:pPr>
+        <w:ind w:left="2880" w:hanging="360"/>
+      </w:pPr>
+    </w:lvl>
+    <w:lvl w:ilvl="4" w:tplc="04160019" w:tentative="1">
+      <w:start w:val="1"/>
+      <w:numFmt w:val="lowerLetter"/>
+      <w:lvlText w:val="%5."/>
+      <w:lvlJc w:val="left"/>
+      <w:pPr>
+        <w:ind w:left="3600" w:hanging="360"/>
+      </w:pPr>
+    </w:lvl>
+    <w:lvl w:ilvl="5" w:tplc="0416001B" w:tentative="1">
+      <w:start w:val="1"/>
+      <w:numFmt w:val="lowerRoman"/>
+      <w:lvlText w:val="%6."/>
+      <w:lvlJc w:val="right"/>
+      <w:pPr>
+        <w:ind w:left="4320" w:hanging="180"/>
+      </w:pPr>
+    </w:lvl>
+    <w:lvl w:ilvl="6" w:tplc="0416000F" w:tentative="1">
+      <w:start w:val="1"/>
+      <w:numFmt w:val="decimal"/>
+      <w:lvlText w:val="%7."/>
+      <w:lvlJc w:val="left"/>
+      <w:pPr>
+        <w:ind w:left="5040" w:hanging="360"/>
+      </w:pPr>
+    </w:lvl>
+    <w:lvl w:ilvl="7" w:tplc="04160019" w:tentative="1">
+      <w:start w:val="1"/>
+      <w:numFmt w:val="lowerLetter"/>
+      <w:lvlText w:val="%8."/>
+      <w:lvlJc w:val="left"/>
+      <w:pPr>
+        <w:ind w:left="5760" w:hanging="360"/>
+      </w:pPr>
+    </w:lvl>
+    <w:lvl w:ilvl="8" w:tplc="0416001B" w:tentative="1">
+      <w:start w:val="1"/>
+      <w:numFmt w:val="lowerRoman"/>
+      <w:lvlText w:val="%9."/>
+      <w:lvlJc w:val="right"/>
+      <w:pPr>
+        <w:ind w:left="6480" w:hanging="180"/>
+      </w:pPr>
+    </w:lvl>
+  </w:abstractNum>
+  <w:abstractNum w:abstractNumId="16">
     <w:nsid w:val="48AF1D9D"/>
     <w:multiLevelType w:val="hybridMultilevel"/>
     <w:tmpl w:val="994CA4E2"/>
@@ -2944,7 +3563,7 @@
       </w:pPr>
     </w:lvl>
   </w:abstractNum>
-  <w:abstractNum w:abstractNumId="16">
+  <w:abstractNum w:abstractNumId="17">
     <w:nsid w:val="4AA6178E"/>
     <w:multiLevelType w:val="hybridMultilevel"/>
     <w:tmpl w:val="A9689DB8"/>
@@ -3030,7 +3649,7 @@
       </w:pPr>
     </w:lvl>
   </w:abstractNum>
-  <w:abstractNum w:abstractNumId="17">
+  <w:abstractNum w:abstractNumId="18">
     <w:nsid w:val="4B537B01"/>
     <w:multiLevelType w:val="hybridMultilevel"/>
     <w:tmpl w:val="80E8D52E"/>
@@ -3116,7 +3735,7 @@
       </w:pPr>
     </w:lvl>
   </w:abstractNum>
-  <w:abstractNum w:abstractNumId="18">
+  <w:abstractNum w:abstractNumId="19">
     <w:nsid w:val="4C552BAB"/>
     <w:multiLevelType w:val="hybridMultilevel"/>
     <w:tmpl w:val="963869C6"/>
@@ -3205,7 +3824,7 @@
       </w:pPr>
     </w:lvl>
   </w:abstractNum>
-  <w:abstractNum w:abstractNumId="19">
+  <w:abstractNum w:abstractNumId="20">
     <w:nsid w:val="54187589"/>
     <w:multiLevelType w:val="hybridMultilevel"/>
     <w:tmpl w:val="782E1F54"/>
@@ -3294,7 +3913,7 @@
       </w:pPr>
     </w:lvl>
   </w:abstractNum>
-  <w:abstractNum w:abstractNumId="20">
+  <w:abstractNum w:abstractNumId="21">
     <w:nsid w:val="58445ED9"/>
     <w:multiLevelType w:val="hybridMultilevel"/>
     <w:tmpl w:val="E018A896"/>
@@ -3434,7 +4053,7 @@
       </w:rPr>
     </w:lvl>
   </w:abstractNum>
-  <w:abstractNum w:abstractNumId="21">
+  <w:abstractNum w:abstractNumId="22">
     <w:nsid w:val="58451778"/>
     <w:multiLevelType w:val="hybridMultilevel"/>
     <w:tmpl w:val="1C4CDACA"/>
@@ -3574,7 +4193,7 @@
       </w:rPr>
     </w:lvl>
   </w:abstractNum>
-  <w:abstractNum w:abstractNumId="22">
+  <w:abstractNum w:abstractNumId="23">
     <w:nsid w:val="58EC2CEB"/>
     <w:multiLevelType w:val="hybridMultilevel"/>
     <w:tmpl w:val="487C1EAC"/>
@@ -3714,7 +4333,93 @@
       </w:rPr>
     </w:lvl>
   </w:abstractNum>
-  <w:abstractNum w:abstractNumId="23">
+  <w:abstractNum w:abstractNumId="24">
+    <w:nsid w:val="5DB40882"/>
+    <w:multiLevelType w:val="hybridMultilevel"/>
+    <w:tmpl w:val="43A47A14"/>
+    <w:lvl w:ilvl="0" w:tplc="0416000F">
+      <w:start w:val="1"/>
+      <w:numFmt w:val="decimal"/>
+      <w:lvlText w:val="%1."/>
+      <w:lvlJc w:val="left"/>
+      <w:pPr>
+        <w:ind w:left="1038" w:hanging="360"/>
+      </w:pPr>
+    </w:lvl>
+    <w:lvl w:ilvl="1" w:tplc="04160019" w:tentative="1">
+      <w:start w:val="1"/>
+      <w:numFmt w:val="lowerLetter"/>
+      <w:lvlText w:val="%2."/>
+      <w:lvlJc w:val="left"/>
+      <w:pPr>
+        <w:ind w:left="1758" w:hanging="360"/>
+      </w:pPr>
+    </w:lvl>
+    <w:lvl w:ilvl="2" w:tplc="0416001B" w:tentative="1">
+      <w:start w:val="1"/>
+      <w:numFmt w:val="lowerRoman"/>
+      <w:lvlText w:val="%3."/>
+      <w:lvlJc w:val="right"/>
+      <w:pPr>
+        <w:ind w:left="2478" w:hanging="180"/>
+      </w:pPr>
+    </w:lvl>
+    <w:lvl w:ilvl="3" w:tplc="0416000F" w:tentative="1">
+      <w:start w:val="1"/>
+      <w:numFmt w:val="decimal"/>
+      <w:lvlText w:val="%4."/>
+      <w:lvlJc w:val="left"/>
+      <w:pPr>
+        <w:ind w:left="3198" w:hanging="360"/>
+      </w:pPr>
+    </w:lvl>
+    <w:lvl w:ilvl="4" w:tplc="04160019" w:tentative="1">
+      <w:start w:val="1"/>
+      <w:numFmt w:val="lowerLetter"/>
+      <w:lvlText w:val="%5."/>
+      <w:lvlJc w:val="left"/>
+      <w:pPr>
+        <w:ind w:left="3918" w:hanging="360"/>
+      </w:pPr>
+    </w:lvl>
+    <w:lvl w:ilvl="5" w:tplc="0416001B" w:tentative="1">
+      <w:start w:val="1"/>
+      <w:numFmt w:val="lowerRoman"/>
+      <w:lvlText w:val="%6."/>
+      <w:lvlJc w:val="right"/>
+      <w:pPr>
+        <w:ind w:left="4638" w:hanging="180"/>
+      </w:pPr>
+    </w:lvl>
+    <w:lvl w:ilvl="6" w:tplc="0416000F" w:tentative="1">
+      <w:start w:val="1"/>
+      <w:numFmt w:val="decimal"/>
+      <w:lvlText w:val="%7."/>
+      <w:lvlJc w:val="left"/>
+      <w:pPr>
+        <w:ind w:left="5358" w:hanging="360"/>
+      </w:pPr>
+    </w:lvl>
+    <w:lvl w:ilvl="7" w:tplc="04160019" w:tentative="1">
+      <w:start w:val="1"/>
+      <w:numFmt w:val="lowerLetter"/>
+      <w:lvlText w:val="%8."/>
+      <w:lvlJc w:val="left"/>
+      <w:pPr>
+        <w:ind w:left="6078" w:hanging="360"/>
+      </w:pPr>
+    </w:lvl>
+    <w:lvl w:ilvl="8" w:tplc="0416001B" w:tentative="1">
+      <w:start w:val="1"/>
+      <w:numFmt w:val="lowerRoman"/>
+      <w:lvlText w:val="%9."/>
+      <w:lvlJc w:val="right"/>
+      <w:pPr>
+        <w:ind w:left="6798" w:hanging="180"/>
+      </w:pPr>
+    </w:lvl>
+  </w:abstractNum>
+  <w:abstractNum w:abstractNumId="25">
     <w:nsid w:val="66C60996"/>
     <w:multiLevelType w:val="hybridMultilevel"/>
     <w:tmpl w:val="CCB84318"/>
@@ -3806,10 +4511,10 @@
       </w:pPr>
     </w:lvl>
   </w:abstractNum>
-  <w:abstractNum w:abstractNumId="24">
+  <w:abstractNum w:abstractNumId="26">
     <w:nsid w:val="674474C7"/>
     <w:multiLevelType w:val="hybridMultilevel"/>
-    <w:tmpl w:val="931C074A"/>
+    <w:tmpl w:val="85766D00"/>
     <w:lvl w:ilvl="0" w:tplc="0416000F">
       <w:start w:val="1"/>
       <w:numFmt w:val="decimal"/>
@@ -3892,7 +4597,7 @@
       </w:pPr>
     </w:lvl>
   </w:abstractNum>
-  <w:abstractNum w:abstractNumId="25">
+  <w:abstractNum w:abstractNumId="27">
     <w:nsid w:val="68820AFE"/>
     <w:multiLevelType w:val="hybridMultilevel"/>
     <w:tmpl w:val="931C074A"/>
@@ -3978,7 +4683,7 @@
       </w:pPr>
     </w:lvl>
   </w:abstractNum>
-  <w:abstractNum w:abstractNumId="26">
+  <w:abstractNum w:abstractNumId="28">
     <w:nsid w:val="72266C96"/>
     <w:multiLevelType w:val="hybridMultilevel"/>
     <w:tmpl w:val="963869C6"/>
@@ -4067,7 +4772,7 @@
       </w:pPr>
     </w:lvl>
   </w:abstractNum>
-  <w:abstractNum w:abstractNumId="27">
+  <w:abstractNum w:abstractNumId="29">
     <w:nsid w:val="7360733B"/>
     <w:multiLevelType w:val="hybridMultilevel"/>
     <w:tmpl w:val="C330C30A"/>
@@ -4159,7 +4864,7 @@
       </w:pPr>
     </w:lvl>
   </w:abstractNum>
-  <w:abstractNum w:abstractNumId="28">
+  <w:abstractNum w:abstractNumId="30">
     <w:nsid w:val="7AC82A2B"/>
     <w:multiLevelType w:val="hybridMultilevel"/>
     <w:tmpl w:val="782E1F54"/>
@@ -4255,7 +4960,7 @@
     <w:abstractNumId w:val="13"/>
   </w:num>
   <w:num w:numId="3">
-    <w:abstractNumId w:val="26"/>
+    <w:abstractNumId w:val="28"/>
   </w:num>
   <w:num w:numId="4">
     <w:abstractNumId w:val="5"/>
@@ -4264,16 +4969,16 @@
     <w:abstractNumId w:val="3"/>
   </w:num>
   <w:num w:numId="6">
-    <w:abstractNumId w:val="18"/>
+    <w:abstractNumId w:val="19"/>
   </w:num>
   <w:num w:numId="7">
     <w:abstractNumId w:val="6"/>
   </w:num>
   <w:num w:numId="8">
-    <w:abstractNumId w:val="28"/>
+    <w:abstractNumId w:val="30"/>
   </w:num>
   <w:num w:numId="9">
-    <w:abstractNumId w:val="19"/>
+    <w:abstractNumId w:val="20"/>
   </w:num>
   <w:num w:numId="10">
     <w:abstractNumId w:val="12"/>
@@ -4282,10 +4987,10 @@
     <w:abstractNumId w:val="4"/>
   </w:num>
   <w:num w:numId="12">
-    <w:abstractNumId w:val="21"/>
+    <w:abstractNumId w:val="22"/>
   </w:num>
   <w:num w:numId="13">
-    <w:abstractNumId w:val="20"/>
+    <w:abstractNumId w:val="21"/>
   </w:num>
   <w:num w:numId="14">
     <w:abstractNumId w:val="2"/>
@@ -4297,13 +5002,13 @@
     <w:abstractNumId w:val="11"/>
   </w:num>
   <w:num w:numId="17">
-    <w:abstractNumId w:val="23"/>
+    <w:abstractNumId w:val="25"/>
   </w:num>
   <w:num w:numId="18">
     <w:abstractNumId w:val="10"/>
   </w:num>
   <w:num w:numId="19">
-    <w:abstractNumId w:val="27"/>
+    <w:abstractNumId w:val="29"/>
   </w:num>
   <w:num w:numId="20">
     <w:abstractNumId w:val="9"/>
@@ -4312,10 +5017,10 @@
     <w:abstractNumId w:val="1"/>
   </w:num>
   <w:num w:numId="22">
-    <w:abstractNumId w:val="15"/>
+    <w:abstractNumId w:val="16"/>
   </w:num>
   <w:num w:numId="23">
-    <w:abstractNumId w:val="24"/>
+    <w:abstractNumId w:val="26"/>
   </w:num>
   <w:num w:numId="24">
     <w:abstractNumId w:val="0"/>
@@ -4324,16 +5029,22 @@
     <w:abstractNumId w:val="7"/>
   </w:num>
   <w:num w:numId="26">
-    <w:abstractNumId w:val="16"/>
+    <w:abstractNumId w:val="17"/>
   </w:num>
   <w:num w:numId="27">
-    <w:abstractNumId w:val="17"/>
+    <w:abstractNumId w:val="18"/>
   </w:num>
   <w:num w:numId="28">
-    <w:abstractNumId w:val="25"/>
+    <w:abstractNumId w:val="27"/>
   </w:num>
   <w:num w:numId="29">
-    <w:abstractNumId w:val="22"/>
+    <w:abstractNumId w:val="23"/>
+  </w:num>
+  <w:num w:numId="30">
+    <w:abstractNumId w:val="24"/>
+  </w:num>
+  <w:num w:numId="31">
+    <w:abstractNumId w:val="15"/>
   </w:num>
   <w:numIdMacAtCleanup w:val="19"/>
 </w:numbering>
@@ -4591,7 +5302,6 @@
     <w:basedOn w:val="Normal"/>
     <w:link w:val="CabealhoChar"/>
     <w:uiPriority w:val="99"/>
-    <w:semiHidden/>
     <w:unhideWhenUsed/>
     <w:rsid w:val="000335AB"/>
     <w:pPr>
@@ -4606,7 +5316,6 @@
     <w:basedOn w:val="Fontepargpadro"/>
     <w:link w:val="Cabealho"/>
     <w:uiPriority w:val="99"/>
-    <w:semiHidden/>
     <w:rsid w:val="000335AB"/>
     <w:rPr>
       <w:rFonts w:ascii="Times New Roman" w:eastAsia="Times New Roman" w:hAnsi="Times New Roman" w:cs="Times New Roman"/>

</xml_diff>